<commit_message>
doc: Update report Student5 y UML
</commit_message>
<xml_diff>
--- a/reports/Student #5/05 - Requirements - Student #5 (1).docx
+++ b/reports/Student #5/05 - Requirements - Student #5 (1).docx
@@ -125,7 +125,6 @@
               </w:rPr>
               <w:tab/>
             </w:r>
-            <w:permStart w:id="379328249" w:edGrp="everyone"/>
             <w:sdt>
               <w:sdtPr>
                 <w:rPr>
@@ -139,6 +138,7 @@
                 <w15:appearance w15:val="hidden"/>
                 <w:text/>
               </w:sdtPr>
+              <w:sdtEndPr/>
               <w:sdtContent>
                 <w:r>
                   <w:rPr>
@@ -160,7 +160,6 @@
                 </w:r>
               </w:sdtContent>
             </w:sdt>
-            <w:permEnd w:id="379328249"/>
           </w:p>
         </w:tc>
       </w:tr>
@@ -203,7 +202,6 @@
               </w:rPr>
               <w:tab/>
             </w:r>
-            <w:permStart w:id="955522721" w:edGrp="everyone"/>
             <w:sdt>
               <w:sdtPr>
                 <w:rPr>
@@ -217,6 +215,7 @@
                 <w15:appearance w15:val="hidden"/>
                 <w:text/>
               </w:sdtPr>
+              <w:sdtEndPr/>
               <w:sdtContent>
                 <w:r>
                   <w:rPr>
@@ -232,7 +231,6 @@
                 </w:r>
               </w:sdtContent>
             </w:sdt>
-            <w:permEnd w:id="955522721"/>
           </w:p>
         </w:tc>
       </w:tr>
@@ -290,7 +288,6 @@
               </w:rPr>
               <w:tab/>
             </w:r>
-            <w:permStart w:id="1490430286" w:edGrp="everyone"/>
             <w:r>
               <w:rPr>
                 <w:rFonts w:asciiTheme="majorHAnsi" w:hAnsiTheme="majorHAnsi" w:cstheme="majorBidi"/>
@@ -304,7 +301,6 @@
               <w:t>32*8*0**C</w:t>
             </w:r>
           </w:p>
-          <w:permEnd w:id="1490430286"/>
           <w:p>
             <w:pPr>
               <w:pStyle w:val="Sinespaciado"/>
@@ -334,7 +330,6 @@
               </w:rPr>
               <w:tab/>
             </w:r>
-            <w:permStart w:id="1588551831" w:edGrp="everyone"/>
             <w:sdt>
               <w:sdtPr>
                 <w:rPr>
@@ -349,6 +344,7 @@
                 <w15:appearance w15:val="hidden"/>
                 <w:text/>
               </w:sdtPr>
+              <w:sdtEndPr/>
               <w:sdtContent>
                 <w:r>
                   <w:rPr>
@@ -375,7 +371,6 @@
                 </w:r>
               </w:sdtContent>
             </w:sdt>
-            <w:permEnd w:id="1588551831"/>
           </w:p>
           <w:p>
             <w:pPr>
@@ -404,7 +399,6 @@
               </w:rPr>
               <w:tab/>
             </w:r>
-            <w:permStart w:id="441854091" w:edGrp="everyone"/>
             <w:sdt>
               <w:sdtPr>
                 <w:rPr>
@@ -419,6 +413,7 @@
                 <w15:appearance w15:val="hidden"/>
                 <w:text/>
               </w:sdtPr>
+              <w:sdtEndPr/>
               <w:sdtContent>
                 <w:r>
                   <w:rPr>
@@ -457,7 +452,6 @@
                 </w:r>
               </w:sdtContent>
             </w:sdt>
-            <w:permEnd w:id="441854091"/>
           </w:p>
           <w:p>
             <w:pPr>
@@ -486,7 +480,6 @@
               </w:rPr>
               <w:tab/>
             </w:r>
-            <w:permStart w:id="16126159" w:edGrp="everyone"/>
             <w:sdt>
               <w:sdtPr>
                 <w:rPr>
@@ -502,6 +495,7 @@
                 <w15:appearance w15:val="hidden"/>
                 <w:text/>
               </w:sdtPr>
+              <w:sdtEndPr/>
               <w:sdtContent>
                 <w:r>
                   <w:rPr>
@@ -509,15 +503,7 @@
                     <w:u w:val="single"/>
                     <w:lang w:val="es-ES"/>
                   </w:rPr>
-                  <w:t xml:space="preserve"> </w:t>
-                </w:r>
-                <w:r>
-                  <w:rPr>
-                    <w:rFonts w:asciiTheme="majorHAnsi" w:hAnsiTheme="majorHAnsi" w:cstheme="majorHAnsi"/>
-                    <w:u w:val="single"/>
-                    <w:lang w:val="es-ES"/>
-                  </w:rPr>
-                  <w:t xml:space="preserve">desarrollador, </w:t>
+                  <w:t xml:space="preserve"> desarrollador, </w:t>
                 </w:r>
                 <w:proofErr w:type="spellStart"/>
                 <w:r>
@@ -557,7 +543,6 @@
                 </w:r>
               </w:sdtContent>
             </w:sdt>
-            <w:permEnd w:id="16126159"/>
           </w:p>
         </w:tc>
       </w:tr>
@@ -605,7 +590,6 @@
               </w:rPr>
               <w:tab/>
             </w:r>
-            <w:permStart w:id="925041655" w:edGrp="everyone"/>
             <w:sdt>
               <w:sdtPr>
                 <w:rPr>
@@ -619,6 +603,7 @@
                 <w15:appearance w15:val="hidden"/>
                 <w:text/>
               </w:sdtPr>
+              <w:sdtEndPr/>
               <w:sdtContent>
                 <w:r>
                   <w:rPr>
@@ -640,7 +625,6 @@
                 </w:r>
               </w:sdtContent>
             </w:sdt>
-            <w:permEnd w:id="925041655"/>
           </w:p>
         </w:tc>
       </w:tr>
@@ -657,7 +641,6 @@
         <w:rPr>
           <w:rFonts w:cstheme="majorHAnsi"/>
         </w:rPr>
-        <w:lastRenderedPageBreak/>
         <w:t>MANDATORY</w:t>
       </w:r>
       <w:r>
@@ -845,7 +828,6 @@
         <w:t>” denotes your name/s.</w:t>
       </w:r>
     </w:p>
-    <w:permStart w:id="1733719730" w:edGrp="everyone"/>
     <w:p>
       <w:pPr>
         <w:pStyle w:val="Comment-Grader"/>
@@ -860,6 +842,7 @@
           <w15:appearance w15:val="hidden"/>
           <w:text/>
         </w:sdtPr>
+        <w:sdtEndPr/>
         <w:sdtContent>
           <w:r>
             <w:t xml:space="preserve">  </w:t>
@@ -873,11 +856,7 @@
         </w:sdtContent>
       </w:sdt>
       <w:r>
-        <w:t xml:space="preserve"> </w:t>
-      </w:r>
-      <w:permEnd w:id="1733719730"/>
-      <w:r>
-        <w:t xml:space="preserve">   </w:t>
+        <w:t xml:space="preserve">    </w:t>
       </w:r>
     </w:p>
     <w:p>
@@ -959,7 +938,6 @@
         <w:t xml:space="preserve">.  </w:t>
       </w:r>
     </w:p>
-    <w:permStart w:id="244456920" w:edGrp="everyone"/>
     <w:p>
       <w:pPr>
         <w:pStyle w:val="Comment-Grader"/>
@@ -974,6 +952,7 @@
           <w15:appearance w15:val="hidden"/>
           <w:text/>
         </w:sdtPr>
+        <w:sdtEndPr/>
         <w:sdtContent>
           <w:r>
             <w:t xml:space="preserve"> X </w:t>
@@ -983,7 +962,6 @@
           </w:r>
         </w:sdtContent>
       </w:sdt>
-      <w:permEnd w:id="244456920"/>
       <w:r>
         <w:t xml:space="preserve">   </w:t>
       </w:r>
@@ -1063,7 +1041,6 @@
         <w:rPr>
           <w:rFonts w:cstheme="majorHAnsi"/>
         </w:rPr>
-        <w:lastRenderedPageBreak/>
         <w:t>MANDATORY</w:t>
       </w:r>
       <w:r>
@@ -1268,7 +1245,6 @@
         <w:t xml:space="preserve">.  </w:t>
       </w:r>
     </w:p>
-    <w:permStart w:id="1580534963" w:edGrp="everyone"/>
     <w:p>
       <w:pPr>
         <w:pStyle w:val="Comment-Grader"/>
@@ -1283,13 +1259,19 @@
           <w15:appearance w15:val="hidden"/>
           <w:text/>
         </w:sdtPr>
+        <w:sdtEndPr/>
         <w:sdtContent>
           <w:r>
-            <w:t xml:space="preserve">    </w:t>
+            <w:t xml:space="preserve"> </w:t>
+          </w:r>
+          <w:r>
+            <w:t>X</w:t>
+          </w:r>
+          <w:r>
+            <w:t xml:space="preserve">   </w:t>
           </w:r>
         </w:sdtContent>
       </w:sdt>
-      <w:permEnd w:id="1580534963"/>
       <w:r>
         <w:t xml:space="preserve">  </w:t>
       </w:r>
@@ -1429,7 +1411,6 @@
       </w:r>
     </w:p>
     <w:bookmarkEnd w:id="0"/>
-    <w:permStart w:id="1685676958" w:edGrp="everyone"/>
     <w:p>
       <w:pPr>
         <w:pStyle w:val="Comment-Grader"/>
@@ -1444,13 +1425,19 @@
           <w15:appearance w15:val="hidden"/>
           <w:text/>
         </w:sdtPr>
+        <w:sdtEndPr/>
         <w:sdtContent>
           <w:r>
-            <w:t xml:space="preserve">    </w:t>
+            <w:t xml:space="preserve"> </w:t>
+          </w:r>
+          <w:r>
+            <w:t>X</w:t>
+          </w:r>
+          <w:r>
+            <w:t xml:space="preserve">   </w:t>
           </w:r>
         </w:sdtContent>
       </w:sdt>
-      <w:permEnd w:id="1685676958"/>
       <w:r>
         <w:t xml:space="preserve"> </w:t>
       </w:r>
@@ -1571,7 +1558,6 @@
       </w:r>
     </w:p>
     <w:bookmarkStart w:id="1" w:name="_Hlk157677981"/>
-    <w:permStart w:id="339812661" w:edGrp="everyone"/>
     <w:p>
       <w:pPr>
         <w:pStyle w:val="Comment-Grader"/>
@@ -1585,13 +1571,19 @@
           </w:placeholder>
           <w:text/>
         </w:sdtPr>
+        <w:sdtEndPr/>
         <w:sdtContent>
           <w:r>
-            <w:t xml:space="preserve">    </w:t>
+            <w:t xml:space="preserve"> </w:t>
+          </w:r>
+          <w:r>
+            <w:t>X</w:t>
+          </w:r>
+          <w:r>
+            <w:t xml:space="preserve">   </w:t>
           </w:r>
         </w:sdtContent>
       </w:sdt>
-      <w:permEnd w:id="339812661"/>
       <w:r>
         <w:t xml:space="preserve">   </w:t>
       </w:r>
@@ -1698,7 +1690,6 @@
         <w:rPr>
           <w:rFonts w:cstheme="majorHAnsi"/>
         </w:rPr>
-        <w:lastRenderedPageBreak/>
         <w:t>Testing requirements</w:t>
       </w:r>
     </w:p>
@@ -1803,7 +1794,6 @@
         <w:t>his or her profile.   </w:t>
       </w:r>
     </w:p>
-    <w:permStart w:id="891315281" w:edGrp="everyone"/>
     <w:p>
       <w:pPr>
         <w:pStyle w:val="Comment-Grader"/>
@@ -1818,13 +1808,16 @@
           <w15:appearance w15:val="hidden"/>
           <w:text/>
         </w:sdtPr>
+        <w:sdtEndPr/>
         <w:sdtContent>
+          <w:r>
+            <w:t>X</w:t>
+          </w:r>
           <w:r>
             <w:t xml:space="preserve">    </w:t>
           </w:r>
         </w:sdtContent>
       </w:sdt>
-      <w:permEnd w:id="891315281"/>
     </w:p>
     <w:p>
       <w:pPr>
@@ -1854,7 +1847,6 @@
         <w:t xml:space="preserve">.  </w:t>
       </w:r>
     </w:p>
-    <w:permStart w:id="338698352" w:edGrp="everyone"/>
     <w:p>
       <w:pPr>
         <w:pStyle w:val="Comment-Grader"/>
@@ -1869,13 +1861,19 @@
           <w15:appearance w15:val="hidden"/>
           <w:text/>
         </w:sdtPr>
+        <w:sdtEndPr/>
         <w:sdtContent>
           <w:r>
-            <w:t xml:space="preserve">    </w:t>
+            <w:t xml:space="preserve">  </w:t>
+          </w:r>
+          <w:r>
+            <w:t>X</w:t>
+          </w:r>
+          <w:r>
+            <w:t xml:space="preserve">  </w:t>
           </w:r>
         </w:sdtContent>
       </w:sdt>
-      <w:permEnd w:id="338698352"/>
       <w:r>
         <w:t xml:space="preserve">   </w:t>
       </w:r>
@@ -1908,7 +1906,6 @@
         <w:rPr>
           <w:rFonts w:cstheme="majorHAnsi"/>
         </w:rPr>
-        <w:lastRenderedPageBreak/>
         <w:t>MANDATORY</w:t>
       </w:r>
       <w:r>
@@ -2113,7 +2110,6 @@
         <w:t>.</w:t>
       </w:r>
     </w:p>
-    <w:permStart w:id="8470091" w:edGrp="everyone"/>
     <w:p>
       <w:pPr>
         <w:pStyle w:val="Comment-Grader"/>
@@ -2128,13 +2124,13 @@
           <w15:appearance w15:val="hidden"/>
           <w:text/>
         </w:sdtPr>
+        <w:sdtEndPr/>
         <w:sdtContent>
           <w:r>
             <w:t xml:space="preserve">    </w:t>
           </w:r>
         </w:sdtContent>
       </w:sdt>
-      <w:permEnd w:id="8470091"/>
       <w:r>
         <w:t xml:space="preserve">    </w:t>
       </w:r>
@@ -2202,7 +2198,6 @@
         <w:t xml:space="preserve"> and publish tasks.  Note that published tasks cannot be updated or deleted.</w:t>
       </w:r>
     </w:p>
-    <w:permStart w:id="66585966" w:edGrp="everyone"/>
     <w:p>
       <w:pPr>
         <w:pStyle w:val="Comment-Grader"/>
@@ -2217,13 +2212,13 @@
           <w15:appearance w15:val="hidden"/>
           <w:text/>
         </w:sdtPr>
+        <w:sdtEndPr/>
         <w:sdtContent>
           <w:r>
             <w:t xml:space="preserve">    </w:t>
           </w:r>
         </w:sdtContent>
       </w:sdt>
-      <w:permEnd w:id="66585966"/>
       <w:r>
         <w:t xml:space="preserve">    </w:t>
       </w:r>
@@ -2313,7 +2308,6 @@
         <w:t xml:space="preserve">.  </w:t>
       </w:r>
     </w:p>
-    <w:permStart w:id="1123494185" w:edGrp="everyone"/>
     <w:p>
       <w:pPr>
         <w:pStyle w:val="Comment-Grader"/>
@@ -2328,13 +2322,13 @@
           <w15:appearance w15:val="hidden"/>
           <w:text/>
         </w:sdtPr>
+        <w:sdtEndPr/>
         <w:sdtContent>
           <w:r>
             <w:t xml:space="preserve">    </w:t>
           </w:r>
         </w:sdtContent>
       </w:sdt>
-      <w:permEnd w:id="1123494185"/>
       <w:r>
         <w:t xml:space="preserve">   </w:t>
       </w:r>
@@ -2354,7 +2348,6 @@
         <w:rPr>
           <w:rFonts w:cstheme="majorHAnsi"/>
         </w:rPr>
-        <w:lastRenderedPageBreak/>
         <w:t>MANDATORY</w:t>
       </w:r>
       <w:r>
@@ -2398,7 +2391,6 @@
         <w:t xml:space="preserve">Create appropriate indices for your entities, if required.  </w:t>
       </w:r>
     </w:p>
-    <w:permStart w:id="1780682074" w:edGrp="everyone"/>
     <w:p>
       <w:pPr>
         <w:pStyle w:val="Comment-Grader"/>
@@ -2416,13 +2408,13 @@
           <w15:appearance w15:val="hidden"/>
           <w:text/>
         </w:sdtPr>
+        <w:sdtEndPr/>
         <w:sdtContent>
           <w:r>
             <w:t xml:space="preserve">    </w:t>
           </w:r>
         </w:sdtContent>
       </w:sdt>
-      <w:permEnd w:id="1780682074"/>
       <w:r>
         <w:t xml:space="preserve">   </w:t>
       </w:r>
@@ -2510,7 +2502,6 @@
         <w:t>.</w:t>
       </w:r>
     </w:p>
-    <w:permStart w:id="973563344" w:edGrp="everyone"/>
     <w:p>
       <w:pPr>
         <w:pStyle w:val="Comment-Grader"/>
@@ -2524,13 +2515,13 @@
           </w:placeholder>
           <w:text/>
         </w:sdtPr>
+        <w:sdtEndPr/>
         <w:sdtContent>
           <w:r>
             <w:t xml:space="preserve">    </w:t>
           </w:r>
         </w:sdtContent>
       </w:sdt>
-      <w:permEnd w:id="973563344"/>
       <w:r>
         <w:t xml:space="preserve">   </w:t>
       </w:r>
@@ -2563,7 +2554,6 @@
         <w:t xml:space="preserve">.  </w:t>
       </w:r>
     </w:p>
-    <w:permStart w:id="182535402" w:edGrp="everyone"/>
     <w:p>
       <w:pPr>
         <w:pStyle w:val="Comment-Grader"/>
@@ -2578,13 +2568,13 @@
           <w15:appearance w15:val="hidden"/>
           <w:text/>
         </w:sdtPr>
+        <w:sdtEndPr/>
         <w:sdtContent>
           <w:r>
             <w:t xml:space="preserve">    </w:t>
           </w:r>
         </w:sdtContent>
       </w:sdt>
-      <w:permEnd w:id="182535402"/>
       <w:r>
         <w:t xml:space="preserve">   </w:t>
       </w:r>
@@ -2597,7 +2587,6 @@
         <w:t>Produce a testing report.</w:t>
       </w:r>
     </w:p>
-    <w:permStart w:id="966666940" w:edGrp="everyone"/>
     <w:p>
       <w:pPr>
         <w:pStyle w:val="Comment-Grader"/>
@@ -2611,13 +2600,13 @@
           </w:placeholder>
           <w:text/>
         </w:sdtPr>
+        <w:sdtEndPr/>
         <w:sdtContent>
           <w:r>
             <w:t xml:space="preserve">    </w:t>
           </w:r>
         </w:sdtContent>
       </w:sdt>
-      <w:permEnd w:id="966666940"/>
       <w:r>
         <w:t xml:space="preserve">  </w:t>
       </w:r>
@@ -2650,7 +2639,6 @@
         <w:rPr>
           <w:rFonts w:cstheme="majorHAnsi"/>
         </w:rPr>
-        <w:lastRenderedPageBreak/>
         <w:t>SUPPLEMENTARY I</w:t>
       </w:r>
       <w:r>
@@ -2871,7 +2859,6 @@
         <w:rPr>
           <w:rFonts w:cstheme="majorHAnsi"/>
         </w:rPr>
-        <w:lastRenderedPageBreak/>
         <w:t>SUPPLEMENTARY I</w:t>
       </w:r>
       <w:r>
@@ -3055,7 +3042,6 @@
         <w:t xml:space="preserve"> in which he or she is involved.</w:t>
       </w:r>
     </w:p>
-    <w:permStart w:id="1886471582" w:edGrp="everyone"/>
     <w:p>
       <w:pPr>
         <w:pStyle w:val="Comment-Grader"/>
@@ -3076,6 +3062,7 @@
           <w15:appearance w15:val="hidden"/>
           <w:text/>
         </w:sdtPr>
+        <w:sdtEndPr/>
         <w:sdtContent>
           <w:r>
             <w:rPr>
@@ -3085,7 +3072,6 @@
           </w:r>
         </w:sdtContent>
       </w:sdt>
-      <w:permEnd w:id="1886471582"/>
       <w:r>
         <w:rPr>
           <w:lang w:val="en-US"/>
@@ -3202,13 +3188,15 @@
         <w:t>Produce a UML domain model regarding the information requirements in your project.</w:t>
       </w:r>
     </w:p>
-    <w:permStart w:id="2128962506" w:edGrp="everyone"/>
     <w:p>
       <w:pPr>
         <w:pStyle w:val="Comment-Grader"/>
       </w:pPr>
       <w:sdt>
         <w:sdtPr>
+          <w:rPr>
+            <w:u w:val="single"/>
+          </w:rPr>
           <w:tag w:val="Verdict"/>
           <w:id w:val="55906619"/>
           <w:placeholder>
@@ -3217,13 +3205,28 @@
           <w15:appearance w15:val="hidden"/>
           <w:text/>
         </w:sdtPr>
+        <w:sdtEndPr/>
         <w:sdtContent>
           <w:r>
-            <w:t xml:space="preserve">    </w:t>
+            <w:rPr>
+              <w:u w:val="single"/>
+            </w:rPr>
+            <w:t xml:space="preserve">  </w:t>
+          </w:r>
+          <w:r>
+            <w:rPr>
+              <w:u w:val="single"/>
+            </w:rPr>
+            <w:t>X</w:t>
+          </w:r>
+          <w:r>
+            <w:rPr>
+              <w:u w:val="single"/>
+            </w:rPr>
+            <w:t xml:space="preserve">  </w:t>
           </w:r>
         </w:sdtContent>
       </w:sdt>
-      <w:permEnd w:id="2128962506"/>
       <w:r>
         <w:t xml:space="preserve">   </w:t>
       </w:r>
@@ -3249,7 +3252,6 @@
         <w:rPr>
           <w:rFonts w:cstheme="majorHAnsi"/>
         </w:rPr>
-        <w:lastRenderedPageBreak/>
         <w:t>SUPPLEMENTARY I</w:t>
       </w:r>
       <w:r>
@@ -3351,7 +3353,6 @@
         <w:t>Sign up to the system and become a technician.</w:t>
       </w:r>
     </w:p>
-    <w:permStart w:id="642407937" w:edGrp="everyone"/>
     <w:p>
       <w:pPr>
         <w:pStyle w:val="Comment-Grader"/>
@@ -3366,13 +3367,13 @@
           <w15:appearance w15:val="hidden"/>
           <w:text/>
         </w:sdtPr>
+        <w:sdtEndPr/>
         <w:sdtContent>
           <w:r>
             <w:t xml:space="preserve">    </w:t>
           </w:r>
         </w:sdtContent>
       </w:sdt>
-      <w:permEnd w:id="642407937"/>
       <w:r>
         <w:t xml:space="preserve">   </w:t>
       </w:r>
@@ -3413,7 +3414,6 @@
         <w:t>Update their profiles.</w:t>
       </w:r>
     </w:p>
-    <w:permStart w:id="1607870852" w:edGrp="everyone"/>
     <w:p>
       <w:pPr>
         <w:pStyle w:val="Comment-Grader"/>
@@ -3428,13 +3428,13 @@
           <w15:appearance w15:val="hidden"/>
           <w:text/>
         </w:sdtPr>
+        <w:sdtEndPr/>
         <w:sdtContent>
           <w:r>
             <w:t xml:space="preserve">    </w:t>
           </w:r>
         </w:sdtContent>
       </w:sdt>
-      <w:permEnd w:id="1607870852"/>
       <w:r>
         <w:t xml:space="preserve">   </w:t>
       </w:r>
@@ -3492,7 +3492,6 @@
         <w:t xml:space="preserve"> </w:t>
       </w:r>
     </w:p>
-    <w:permStart w:id="535524790" w:edGrp="everyone"/>
     <w:p>
       <w:pPr>
         <w:pStyle w:val="Comment-Grader"/>
@@ -3507,13 +3506,13 @@
           <w15:appearance w15:val="hidden"/>
           <w:text/>
         </w:sdtPr>
+        <w:sdtEndPr/>
         <w:sdtContent>
           <w:r>
             <w:t xml:space="preserve">    </w:t>
           </w:r>
         </w:sdtContent>
       </w:sdt>
-      <w:permEnd w:id="535524790"/>
     </w:p>
     <w:p>
       <w:pPr>
@@ -3551,7 +3550,6 @@
         <w:t>Show their dashboards.</w:t>
       </w:r>
     </w:p>
-    <w:permStart w:id="753821500" w:edGrp="everyone"/>
     <w:p>
       <w:pPr>
         <w:pStyle w:val="Comment-Grader"/>
@@ -3566,13 +3564,13 @@
           <w15:appearance w15:val="hidden"/>
           <w:text/>
         </w:sdtPr>
+        <w:sdtEndPr/>
         <w:sdtContent>
           <w:r>
             <w:t xml:space="preserve">    </w:t>
           </w:r>
         </w:sdtContent>
       </w:sdt>
-      <w:permEnd w:id="753821500"/>
       <w:r>
         <w:t xml:space="preserve">    </w:t>
       </w:r>
@@ -3659,7 +3657,6 @@
         <w:rPr>
           <w:rFonts w:cstheme="majorHAnsi"/>
         </w:rPr>
-        <w:lastRenderedPageBreak/>
         <w:t>Managerial requirements</w:t>
       </w:r>
     </w:p>
@@ -3674,7 +3671,6 @@
         <w:t>Provide a link to a video in which you informally test requirement #8 and #9.  Videos should not exceed 10 minutes in length and must be stored at the USE's facilities.</w:t>
       </w:r>
     </w:p>
-    <w:permStart w:id="720394256" w:edGrp="everyone"/>
     <w:p>
       <w:pPr>
         <w:pStyle w:val="Comment-Grader"/>
@@ -3688,13 +3684,13 @@
           </w:placeholder>
           <w:text/>
         </w:sdtPr>
+        <w:sdtEndPr/>
         <w:sdtContent>
           <w:r>
             <w:t xml:space="preserve">    </w:t>
           </w:r>
         </w:sdtContent>
       </w:sdt>
-      <w:permEnd w:id="720394256"/>
       <w:r>
         <w:t xml:space="preserve">   </w:t>
       </w:r>
@@ -3714,7 +3710,6 @@
         <w:rPr>
           <w:rFonts w:cstheme="majorHAnsi"/>
         </w:rPr>
-        <w:lastRenderedPageBreak/>
         <w:t>SUPPLEMENTARY I</w:t>
       </w:r>
       <w:r>
@@ -3845,7 +3840,6 @@
         <w:t xml:space="preserve"> mutations in your code and report on the results.</w:t>
       </w:r>
     </w:p>
-    <w:permStart w:id="556823413" w:edGrp="everyone"/>
     <w:p>
       <w:pPr>
         <w:pStyle w:val="Comment-Grader"/>
@@ -3860,13 +3854,13 @@
           <w15:appearance w15:val="hidden"/>
           <w:text/>
         </w:sdtPr>
+        <w:sdtEndPr/>
         <w:sdtContent>
           <w:r>
             <w:t xml:space="preserve">    </w:t>
           </w:r>
         </w:sdtContent>
       </w:sdt>
-      <w:permEnd w:id="556823413"/>
       <w:r>
         <w:t xml:space="preserve">  </w:t>
       </w:r>
@@ -3893,7 +3887,6 @@
         <w:t>Produce a lint report.</w:t>
       </w:r>
     </w:p>
-    <w:permStart w:id="785340386" w:edGrp="everyone"/>
     <w:p>
       <w:pPr>
         <w:pStyle w:val="Comment-Grader"/>
@@ -3908,13 +3901,13 @@
           <w15:appearance w15:val="hidden"/>
           <w:text/>
         </w:sdtPr>
+        <w:sdtEndPr/>
         <w:sdtContent>
           <w:r>
             <w:t xml:space="preserve">    </w:t>
           </w:r>
         </w:sdtContent>
       </w:sdt>
-      <w:permEnd w:id="785340386"/>
       <w:r>
         <w:t xml:space="preserve">   </w:t>
       </w:r>
@@ -3940,7 +3933,6 @@
         <w:rPr>
           <w:rFonts w:cstheme="majorHAnsi"/>
         </w:rPr>
-        <w:lastRenderedPageBreak/>
         <w:t>SUPPLEMENTARY II</w:t>
       </w:r>
       <w:r>
@@ -4095,7 +4087,6 @@
         <w:t>Produce an analysis report.</w:t>
       </w:r>
     </w:p>
-    <w:permStart w:id="683497211" w:edGrp="everyone"/>
     <w:p>
       <w:pPr>
         <w:pStyle w:val="Comment-Grader"/>
@@ -4110,13 +4101,13 @@
           <w15:appearance w15:val="hidden"/>
           <w:text/>
         </w:sdtPr>
+        <w:sdtEndPr/>
         <w:sdtContent>
           <w:r>
             <w:t xml:space="preserve">    </w:t>
           </w:r>
         </w:sdtContent>
       </w:sdt>
-      <w:permEnd w:id="683497211"/>
       <w:r>
         <w:t xml:space="preserve">    </w:t>
       </w:r>
@@ -4129,7 +4120,6 @@
         <w:t>Produce a planning and progress report.</w:t>
       </w:r>
     </w:p>
-    <w:permStart w:id="1112939993" w:edGrp="everyone"/>
     <w:p>
       <w:pPr>
         <w:pStyle w:val="Comment-Grader"/>
@@ -4144,13 +4134,13 @@
           <w15:appearance w15:val="hidden"/>
           <w:text/>
         </w:sdtPr>
+        <w:sdtEndPr/>
         <w:sdtContent>
           <w:r>
             <w:t xml:space="preserve">    </w:t>
           </w:r>
         </w:sdtContent>
       </w:sdt>
-      <w:permEnd w:id="1112939993"/>
       <w:r>
         <w:t xml:space="preserve">    </w:t>
       </w:r>
@@ -4223,7 +4213,6 @@
         <w:rPr>
           <w:rFonts w:cstheme="majorHAnsi"/>
         </w:rPr>
-        <w:lastRenderedPageBreak/>
         <w:t>SUPPLEMENTARY II</w:t>
       </w:r>
       <w:r>
@@ -4294,7 +4283,6 @@
         <w:t>. A web service must be used to populate this entity with information about courses.  Thus, the exact data to store depends on the chosen service, and it is the students' responsibility to define them accordingly.  It is also the students’ responsibility to find the appropriate service; no implicit or explicit liabilities shall be covered by the University of Seville or their individual affiliates if the students hire pay-per-use services! The students are strongly advised to ensure that the service they choose is free of charge.</w:t>
       </w:r>
     </w:p>
-    <w:permStart w:id="461903029" w:edGrp="everyone"/>
     <w:p>
       <w:pPr>
         <w:pStyle w:val="Comment-Grader"/>
@@ -4315,6 +4303,7 @@
           <w15:appearance w15:val="hidden"/>
           <w:text/>
         </w:sdtPr>
+        <w:sdtEndPr/>
         <w:sdtContent>
           <w:r>
             <w:rPr>
@@ -4324,7 +4313,6 @@
           </w:r>
         </w:sdtContent>
       </w:sdt>
-      <w:permEnd w:id="461903029"/>
       <w:r>
         <w:rPr>
           <w:lang w:val="en-US"/>
@@ -4441,7 +4429,6 @@
         <w:t>Produce an analysis report.</w:t>
       </w:r>
     </w:p>
-    <w:permStart w:id="361329648" w:edGrp="everyone"/>
     <w:p>
       <w:pPr>
         <w:pStyle w:val="Comment-Grader"/>
@@ -4456,13 +4443,13 @@
           <w15:appearance w15:val="hidden"/>
           <w:text/>
         </w:sdtPr>
+        <w:sdtEndPr/>
         <w:sdtContent>
           <w:r>
             <w:t xml:space="preserve">    </w:t>
           </w:r>
         </w:sdtContent>
       </w:sdt>
-      <w:permEnd w:id="361329648"/>
       <w:r>
         <w:t xml:space="preserve">   </w:t>
       </w:r>
@@ -4475,7 +4462,6 @@
         <w:t>Produce a planning and progress report.</w:t>
       </w:r>
     </w:p>
-    <w:permStart w:id="1945395699" w:edGrp="everyone"/>
     <w:p>
       <w:pPr>
         <w:pStyle w:val="Comment-Grader"/>
@@ -4493,6 +4479,7 @@
           <w15:appearance w15:val="hidden"/>
           <w:text/>
         </w:sdtPr>
+        <w:sdtEndPr/>
         <w:sdtContent>
           <w:r>
             <w:rPr>
@@ -4502,7 +4489,6 @@
           </w:r>
         </w:sdtContent>
       </w:sdt>
-      <w:permEnd w:id="1945395699"/>
       <w:r>
         <w:rPr>
           <w:lang w:val="en-US"/>
@@ -4531,7 +4517,6 @@
         <w:rPr>
           <w:rFonts w:cstheme="majorHAnsi"/>
         </w:rPr>
-        <w:lastRenderedPageBreak/>
         <w:t>SUPPLEMENTARY II</w:t>
       </w:r>
       <w:r>
@@ -4639,7 +4624,6 @@
         <w:t>.</w:t>
       </w:r>
     </w:p>
-    <w:permStart w:id="1539192550" w:edGrp="everyone"/>
     <w:p>
       <w:pPr>
         <w:pStyle w:val="Comment-Grader"/>
@@ -4653,13 +4637,13 @@
           </w:placeholder>
           <w:text/>
         </w:sdtPr>
+        <w:sdtEndPr/>
         <w:sdtContent>
           <w:r>
             <w:t xml:space="preserve">    </w:t>
           </w:r>
         </w:sdtContent>
       </w:sdt>
-      <w:permEnd w:id="1539192550"/>
       <w:r>
         <w:t xml:space="preserve">   </w:t>
       </w:r>
@@ -4709,7 +4693,6 @@
         <w:t xml:space="preserve"> data.</w:t>
       </w:r>
     </w:p>
-    <w:permStart w:id="679035508" w:edGrp="everyone"/>
     <w:p>
       <w:pPr>
         <w:pStyle w:val="Comment-Grader"/>
@@ -4723,13 +4706,13 @@
           </w:placeholder>
           <w:text/>
         </w:sdtPr>
+        <w:sdtEndPr/>
         <w:sdtContent>
           <w:r>
             <w:t xml:space="preserve">    </w:t>
           </w:r>
         </w:sdtContent>
       </w:sdt>
-      <w:permEnd w:id="679035508"/>
       <w:r>
         <w:t xml:space="preserve">   </w:t>
       </w:r>
@@ -4813,7 +4796,6 @@
         <w:t>Produce an analysis report.</w:t>
       </w:r>
     </w:p>
-    <w:permStart w:id="1958957681" w:edGrp="everyone"/>
     <w:p>
       <w:pPr>
         <w:pStyle w:val="Comment-Grader"/>
@@ -4828,13 +4810,13 @@
           <w15:appearance w15:val="hidden"/>
           <w:text/>
         </w:sdtPr>
+        <w:sdtEndPr/>
         <w:sdtContent>
           <w:r>
             <w:t xml:space="preserve">    </w:t>
           </w:r>
         </w:sdtContent>
       </w:sdt>
-      <w:permEnd w:id="1958957681"/>
       <w:r>
         <w:t xml:space="preserve">    </w:t>
       </w:r>
@@ -4847,7 +4829,6 @@
         <w:t>Produce a planning and progress report.</w:t>
       </w:r>
     </w:p>
-    <w:permStart w:id="1571365108" w:edGrp="everyone"/>
     <w:p>
       <w:pPr>
         <w:pStyle w:val="Comment-Grader"/>
@@ -4867,6 +4848,7 @@
           </w:placeholder>
           <w:text/>
         </w:sdtPr>
+        <w:sdtEndPr/>
         <w:sdtContent>
           <w:r>
             <w:rPr>
@@ -4876,7 +4858,6 @@
           </w:r>
         </w:sdtContent>
       </w:sdt>
-      <w:permEnd w:id="1571365108"/>
       <w:r>
         <w:rPr>
           <w:lang w:val="en-US"/>
@@ -4912,7 +4893,6 @@
         <w:rPr>
           <w:rFonts w:cstheme="majorHAnsi"/>
         </w:rPr>
-        <w:lastRenderedPageBreak/>
         <w:t>SUPPLEMENTARY II</w:t>
       </w:r>
       <w:r>
@@ -5052,7 +5032,6 @@
         <w:t xml:space="preserve"> is properly mocked.</w:t>
       </w:r>
     </w:p>
-    <w:permStart w:id="2023780766" w:edGrp="everyone"/>
     <w:p>
       <w:pPr>
         <w:pStyle w:val="Comment-Grader"/>
@@ -5067,13 +5046,13 @@
           <w15:appearance w15:val="hidden"/>
           <w:text/>
         </w:sdtPr>
+        <w:sdtEndPr/>
         <w:sdtContent>
           <w:r>
             <w:t xml:space="preserve">    </w:t>
           </w:r>
         </w:sdtContent>
       </w:sdt>
-      <w:permEnd w:id="2023780766"/>
       <w:r>
         <w:t xml:space="preserve">  </w:t>
       </w:r>
@@ -5100,7 +5079,6 @@
         <w:t>Produce an analysis report.</w:t>
       </w:r>
     </w:p>
-    <w:permStart w:id="925264847" w:edGrp="everyone"/>
     <w:p>
       <w:pPr>
         <w:pStyle w:val="Comment-Grader"/>
@@ -5114,13 +5092,13 @@
           </w:placeholder>
           <w:text/>
         </w:sdtPr>
+        <w:sdtEndPr/>
         <w:sdtContent>
           <w:r>
             <w:t xml:space="preserve">    </w:t>
           </w:r>
         </w:sdtContent>
       </w:sdt>
-      <w:permEnd w:id="925264847"/>
       <w:r>
         <w:t xml:space="preserve">   </w:t>
       </w:r>
@@ -5133,7 +5111,6 @@
         <w:t>Produce a planning and progress report.</w:t>
       </w:r>
     </w:p>
-    <w:permStart w:id="1852798819" w:edGrp="everyone"/>
     <w:p>
       <w:pPr>
         <w:pStyle w:val="Comment-Grader"/>
@@ -5147,13 +5124,13 @@
           </w:placeholder>
           <w:text/>
         </w:sdtPr>
+        <w:sdtEndPr/>
         <w:sdtContent>
           <w:r>
             <w:t xml:space="preserve">    </w:t>
           </w:r>
         </w:sdtContent>
       </w:sdt>
-      <w:permEnd w:id="1852798819"/>
       <w:r>
         <w:t xml:space="preserve">   </w:t>
       </w:r>
@@ -9075,6 +9052,7 @@
     <w:rsid w:val="001942D6"/>
     <w:rsid w:val="001B7228"/>
     <w:rsid w:val="001F6D99"/>
+    <w:rsid w:val="002A6E81"/>
     <w:rsid w:val="00311D70"/>
     <w:rsid w:val="003533C3"/>
     <w:rsid w:val="00362E40"/>
@@ -9082,6 +9060,7 @@
     <w:rsid w:val="003936CA"/>
     <w:rsid w:val="003F3911"/>
     <w:rsid w:val="004D7778"/>
+    <w:rsid w:val="00542B8E"/>
     <w:rsid w:val="006334AF"/>
     <w:rsid w:val="00635F6F"/>
     <w:rsid w:val="007C55A8"/>

</xml_diff>